<commit_message>
Atualziação da proposta de projeto metendo algumas tarefas como extra
</commit_message>
<xml_diff>
--- a/Documentacao/Proposta de AMSI.docx
+++ b/Documentacao/Proposta de AMSI.docx
@@ -9,28 +9,15 @@
           <w:rFonts w:ascii="Microsoft GothicNeo Light" w:eastAsia="Microsoft GothicNeo Light" w:hAnsi="Microsoft GothicNeo Light" w:cs="Microsoft GothicNeo Light"/>
           <w:sz w:val="96"/>
           <w:szCs w:val="96"/>
-          <w:lang w:val="en-US"/>
         </w:rPr>
       </w:pPr>
-      <w:proofErr w:type="spellStart"/>
       <w:r>
         <w:rPr>
           <w:rFonts w:ascii="Microsoft GothicNeo Light" w:eastAsia="Microsoft GothicNeo Light" w:hAnsi="Microsoft GothicNeo Light" w:cs="Microsoft GothicNeo Light"/>
           <w:sz w:val="96"/>
           <w:szCs w:val="96"/>
-          <w:lang w:val="en-US"/>
-        </w:rPr>
-        <w:t>Proposta</w:t>
-      </w:r>
-      <w:proofErr w:type="spellEnd"/>
-      <w:r>
-        <w:rPr>
-          <w:rFonts w:ascii="Microsoft GothicNeo Light" w:eastAsia="Microsoft GothicNeo Light" w:hAnsi="Microsoft GothicNeo Light" w:cs="Microsoft GothicNeo Light"/>
-          <w:sz w:val="96"/>
-          <w:szCs w:val="96"/>
-          <w:lang w:val="en-US"/>
-        </w:rPr>
-        <w:t xml:space="preserve"> de AMSI</w:t>
+        </w:rPr>
+        <w:t>Proposta de AMSI</w:t>
       </w:r>
     </w:p>
     <w:p>
@@ -42,7 +29,6 @@
           <w:rFonts w:ascii="Comic Sans MS" w:eastAsia="Microsoft GothicNeo Light" w:hAnsi="Comic Sans MS" w:cs="Microsoft GothicNeo Light"/>
           <w:sz w:val="24"/>
           <w:szCs w:val="24"/>
-          <w:lang w:val="en-US"/>
         </w:rPr>
       </w:pPr>
       <w:r>
@@ -50,7 +36,6 @@
           <w:rFonts w:ascii="Comic Sans MS" w:eastAsia="Microsoft GothicNeo Light" w:hAnsi="Comic Sans MS" w:cs="Microsoft GothicNeo Light"/>
           <w:sz w:val="24"/>
           <w:szCs w:val="24"/>
-          <w:lang w:val="en-US"/>
         </w:rPr>
         <w:t>Grupo6:</w:t>
       </w:r>
@@ -64,7 +49,6 @@
           <w:rFonts w:ascii="Comic Sans MS" w:eastAsia="Microsoft GothicNeo Light" w:hAnsi="Comic Sans MS" w:cs="Microsoft GothicNeo Light"/>
           <w:sz w:val="24"/>
           <w:szCs w:val="24"/>
-          <w:lang w:val="en-US"/>
         </w:rPr>
       </w:pPr>
       <w:r>
@@ -72,7 +56,6 @@
           <w:rFonts w:ascii="Comic Sans MS" w:eastAsia="Microsoft GothicNeo Light" w:hAnsi="Comic Sans MS" w:cs="Microsoft GothicNeo Light"/>
           <w:sz w:val="24"/>
           <w:szCs w:val="24"/>
-          <w:lang w:val="en-US"/>
         </w:rPr>
         <w:t>Carlos Vinagre – 2180687</w:t>
       </w:r>
@@ -86,7 +69,6 @@
           <w:rFonts w:ascii="Comic Sans MS" w:eastAsia="Microsoft GothicNeo Light" w:hAnsi="Comic Sans MS" w:cs="Microsoft GothicNeo Light"/>
           <w:sz w:val="24"/>
           <w:szCs w:val="24"/>
-          <w:lang w:val="en-US"/>
         </w:rPr>
       </w:pPr>
       <w:r>
@@ -94,29 +76,8 @@
           <w:rFonts w:ascii="Comic Sans MS" w:eastAsia="Microsoft GothicNeo Light" w:hAnsi="Comic Sans MS" w:cs="Microsoft GothicNeo Light"/>
           <w:sz w:val="24"/>
           <w:szCs w:val="24"/>
-          <w:lang w:val="en-US"/>
-        </w:rPr>
-        <w:t xml:space="preserve">Rui </w:t>
-      </w:r>
-      <w:proofErr w:type="spellStart"/>
-      <w:r>
-        <w:rPr>
-          <w:rFonts w:ascii="Comic Sans MS" w:eastAsia="Microsoft GothicNeo Light" w:hAnsi="Comic Sans MS" w:cs="Microsoft GothicNeo Light"/>
-          <w:sz w:val="24"/>
-          <w:szCs w:val="24"/>
-          <w:lang w:val="en-US"/>
-        </w:rPr>
-        <w:t>Penetra</w:t>
-      </w:r>
-      <w:proofErr w:type="spellEnd"/>
-      <w:r>
-        <w:rPr>
-          <w:rFonts w:ascii="Comic Sans MS" w:eastAsia="Microsoft GothicNeo Light" w:hAnsi="Comic Sans MS" w:cs="Microsoft GothicNeo Light"/>
-          <w:sz w:val="24"/>
-          <w:szCs w:val="24"/>
-          <w:lang w:val="en-US"/>
-        </w:rPr>
-        <w:t xml:space="preserve"> – 2180680</w:t>
+        </w:rPr>
+        <w:t>Rui Penetra – 2180680</w:t>
       </w:r>
     </w:p>
     <w:p>
@@ -125,7 +86,6 @@
           <w:rFonts w:ascii="Comic Sans MS" w:eastAsia="Microsoft GothicNeo Light" w:hAnsi="Comic Sans MS" w:cs="Microsoft GothicNeo Light"/>
           <w:sz w:val="24"/>
           <w:szCs w:val="24"/>
-          <w:lang w:val="en-US"/>
         </w:rPr>
       </w:pPr>
     </w:p>
@@ -350,22 +310,13 @@
         </w:rPr>
         <w:t>Na aplicação o cozinheiro pode consultar os pratos.</w:t>
       </w:r>
-    </w:p>
-    <w:p>
-      <w:pPr>
-        <w:rPr>
-          <w:rFonts w:ascii="Times New Roman" w:eastAsia="Microsoft GothicNeo Light" w:hAnsi="Times New Roman" w:cs="Times New Roman"/>
-          <w:sz w:val="24"/>
-          <w:szCs w:val="24"/>
-        </w:rPr>
-      </w:pPr>
-      <w:r>
-        <w:rPr>
-          <w:rFonts w:ascii="Times New Roman" w:eastAsia="Microsoft GothicNeo Light" w:hAnsi="Times New Roman" w:cs="Times New Roman"/>
-          <w:sz w:val="24"/>
-          <w:szCs w:val="24"/>
-        </w:rPr>
-        <w:t xml:space="preserve">Os funcionários do restaurante também podem consultar os seus horários e as faltas que deram no mês </w:t>
+      <w:r>
+        <w:rPr>
+          <w:rFonts w:ascii="Times New Roman" w:eastAsia="Microsoft GothicNeo Light" w:hAnsi="Times New Roman" w:cs="Times New Roman"/>
+          <w:sz w:val="24"/>
+          <w:szCs w:val="24"/>
+        </w:rPr>
+        <w:t xml:space="preserve"> (extra) </w:t>
       </w:r>
     </w:p>
     <w:sectPr>

</xml_diff>

<commit_message>
Adição do perfil na proposta de projeto
</commit_message>
<xml_diff>
--- a/Documentacao/Proposta de AMSI.docx
+++ b/Documentacao/Proposta de AMSI.docx
@@ -176,25 +176,7 @@
           <w:sz w:val="24"/>
           <w:szCs w:val="24"/>
         </w:rPr>
-        <w:t xml:space="preserve">Caso o cliente não queira ir comer a loja física também tem opção de fazer take </w:t>
-      </w:r>
-      <w:proofErr w:type="spellStart"/>
-      <w:r>
-        <w:rPr>
-          <w:rFonts w:ascii="Times New Roman" w:eastAsia="Microsoft GothicNeo Light" w:hAnsi="Times New Roman" w:cs="Times New Roman"/>
-          <w:sz w:val="24"/>
-          <w:szCs w:val="24"/>
-        </w:rPr>
-        <w:t>away</w:t>
-      </w:r>
-      <w:proofErr w:type="spellEnd"/>
-      <w:r>
-        <w:rPr>
-          <w:rFonts w:ascii="Times New Roman" w:eastAsia="Microsoft GothicNeo Light" w:hAnsi="Times New Roman" w:cs="Times New Roman"/>
-          <w:sz w:val="24"/>
-          <w:szCs w:val="24"/>
-        </w:rPr>
-        <w:t xml:space="preserve"> que ele seleciona o que quer comer</w:t>
+        <w:t>Caso o cliente não queira ir comer a loja física também tem opção de fazer take away que ele seleciona o que quer comer</w:t>
       </w:r>
       <w:r>
         <w:rPr>
@@ -292,6 +274,23 @@
           <w:szCs w:val="24"/>
         </w:rPr>
         <w:t xml:space="preserve"> a mesma.</w:t>
+      </w:r>
+    </w:p>
+    <w:p>
+      <w:pPr>
+        <w:rPr>
+          <w:rFonts w:ascii="Times New Roman" w:eastAsia="Microsoft GothicNeo Light" w:hAnsi="Times New Roman" w:cs="Times New Roman"/>
+          <w:sz w:val="24"/>
+          <w:szCs w:val="24"/>
+        </w:rPr>
+      </w:pPr>
+      <w:r>
+        <w:rPr>
+          <w:rFonts w:ascii="Times New Roman" w:eastAsia="Microsoft GothicNeo Light" w:hAnsi="Times New Roman" w:cs="Times New Roman"/>
+          <w:sz w:val="24"/>
+          <w:szCs w:val="24"/>
+        </w:rPr>
+        <w:t>O empregado de mesa também pode mudar as informações de perfil na aplicação movel.</w:t>
       </w:r>
     </w:p>
     <w:p>

</xml_diff>